<commit_message>
Updated to remove google cloud support
</commit_message>
<xml_diff>
--- a/doc/release/HPC DME Release Notes 2.5.0.docx
+++ b/doc/release/HPC DME Release Notes 2.5.0.docx
@@ -649,25 +649,7 @@
                 <w:sz w:val="28"/>
                 <w:szCs w:val="28"/>
               </w:rPr>
-              <w:t xml:space="preserve">DME provides an entry point to archive data to the NCI Data Vault, and to manage, transfer, access, and share data across disparate systems securely and efficiently. DME allows you to associate user-defined metadata to </w:t>
-            </w:r>
-            <w:proofErr w:type="gramStart"/>
-            <w:r>
-              <w:rPr>
-                <w:color w:val="000000"/>
-                <w:sz w:val="28"/>
-                <w:szCs w:val="28"/>
-              </w:rPr>
-              <w:t>registered</w:t>
-            </w:r>
-            <w:proofErr w:type="gramEnd"/>
-            <w:r>
-              <w:rPr>
-                <w:color w:val="000000"/>
-                <w:sz w:val="28"/>
-                <w:szCs w:val="28"/>
-              </w:rPr>
-              <w:t xml:space="preserve"> data at different points in the data life cycle. In addition, DME offers search capabilities to identify this data. A Division/Office/Center (DOC) can define its own metadata structure and data hierarchy rules, and grant permission to users as needed.</w:t>
+              <w:t>DME provides an entry point to archive data to the NCI Data Vault, and to manage, transfer, access, and share data across disparate systems securely and efficiently. DME allows you to associate user-defined metadata to registered data at different points in the data life cycle. In addition, DME offers search capabilities to identify this data. A Division/Office/Center (DOC) can define its own metadata structure and data hierarchy rules, and grant permission to users as needed.</w:t>
             </w:r>
           </w:p>
           <w:p>
@@ -2225,203 +2207,6 @@
           </w:p>
           <w:p>
             <w:pPr>
-              <w:pStyle w:val="NormalWeb"/>
-              <w:rPr>
-                <w:rFonts w:cstheme="minorHAnsi"/>
-                <w:bCs/>
-                <w:sz w:val="28"/>
-                <w:szCs w:val="28"/>
-              </w:rPr>
-            </w:pPr>
-            <w:r>
-              <w:rPr>
-                <w:rFonts w:cstheme="minorHAnsi"/>
-                <w:bCs/>
-                <w:sz w:val="28"/>
-                <w:szCs w:val="28"/>
-                <w:u w:val="single"/>
-              </w:rPr>
-              <w:t>HPCDATAMGM-1</w:t>
-            </w:r>
-            <w:r>
-              <w:rPr>
-                <w:rFonts w:cstheme="minorHAnsi"/>
-                <w:bCs/>
-                <w:sz w:val="28"/>
-                <w:szCs w:val="28"/>
-                <w:u w:val="single"/>
-              </w:rPr>
-              <w:t>412</w:t>
-            </w:r>
-            <w:r>
-              <w:rPr>
-                <w:rFonts w:cstheme="minorHAnsi"/>
-                <w:bCs/>
-                <w:sz w:val="28"/>
-                <w:szCs w:val="28"/>
-                <w:u w:val="single"/>
-              </w:rPr>
-              <w:t>:</w:t>
-            </w:r>
-            <w:r>
-              <w:rPr>
-                <w:rFonts w:cstheme="minorHAnsi"/>
-                <w:bCs/>
-                <w:sz w:val="28"/>
-                <w:szCs w:val="28"/>
-              </w:rPr>
-              <w:t xml:space="preserve"> </w:t>
-            </w:r>
-            <w:r>
-              <w:rPr>
-                <w:rFonts w:cstheme="minorHAnsi"/>
-                <w:bCs/>
-                <w:sz w:val="28"/>
-                <w:szCs w:val="28"/>
-              </w:rPr>
-              <w:t xml:space="preserve">Enhanced the Download </w:t>
-            </w:r>
-            <w:r>
-              <w:rPr>
-                <w:rFonts w:cstheme="minorHAnsi"/>
-                <w:bCs/>
-                <w:sz w:val="28"/>
-                <w:szCs w:val="28"/>
-              </w:rPr>
-              <w:t xml:space="preserve">Data </w:t>
-            </w:r>
-            <w:r>
-              <w:rPr>
-                <w:rFonts w:cstheme="minorHAnsi"/>
-                <w:bCs/>
-                <w:sz w:val="28"/>
-                <w:szCs w:val="28"/>
-              </w:rPr>
-              <w:t>File and Down</w:t>
-            </w:r>
-            <w:r>
-              <w:rPr>
-                <w:rFonts w:cstheme="minorHAnsi"/>
-                <w:bCs/>
-                <w:sz w:val="28"/>
-                <w:szCs w:val="28"/>
-              </w:rPr>
-              <w:t>l</w:t>
-            </w:r>
-            <w:r>
-              <w:rPr>
-                <w:rFonts w:cstheme="minorHAnsi"/>
-                <w:bCs/>
-                <w:sz w:val="28"/>
-                <w:szCs w:val="28"/>
-              </w:rPr>
-              <w:t>oad</w:t>
-            </w:r>
-            <w:r>
-              <w:rPr>
-                <w:rFonts w:cstheme="minorHAnsi"/>
-                <w:bCs/>
-                <w:sz w:val="28"/>
-                <w:szCs w:val="28"/>
-              </w:rPr>
-              <w:t xml:space="preserve"> Collection REST API</w:t>
-            </w:r>
-            <w:r>
-              <w:rPr>
-                <w:rFonts w:cstheme="minorHAnsi"/>
-                <w:bCs/>
-                <w:sz w:val="28"/>
-                <w:szCs w:val="28"/>
-              </w:rPr>
-              <w:t>s</w:t>
-            </w:r>
-            <w:r>
-              <w:rPr>
-                <w:rFonts w:cstheme="minorHAnsi"/>
-                <w:bCs/>
-                <w:sz w:val="28"/>
-                <w:szCs w:val="28"/>
-              </w:rPr>
-              <w:t xml:space="preserve"> to enable download of files and collections to Google Storage on </w:t>
-            </w:r>
-            <w:r>
-              <w:rPr>
-                <w:rFonts w:cstheme="minorHAnsi"/>
-                <w:bCs/>
-                <w:sz w:val="28"/>
-                <w:szCs w:val="28"/>
-              </w:rPr>
-              <w:t xml:space="preserve">the </w:t>
-            </w:r>
-            <w:r>
-              <w:rPr>
-                <w:rFonts w:cstheme="minorHAnsi"/>
-                <w:bCs/>
-                <w:sz w:val="28"/>
-                <w:szCs w:val="28"/>
-              </w:rPr>
-              <w:t>Google Cloud Platform (GCP)</w:t>
-            </w:r>
-            <w:r>
-              <w:rPr>
-                <w:rFonts w:cstheme="minorHAnsi"/>
-                <w:bCs/>
-                <w:sz w:val="28"/>
-                <w:szCs w:val="28"/>
-              </w:rPr>
-              <w:t>. For details, refer to section 5.3</w:t>
-            </w:r>
-            <w:r>
-              <w:rPr>
-                <w:rFonts w:cstheme="minorHAnsi"/>
-                <w:bCs/>
-                <w:sz w:val="28"/>
-                <w:szCs w:val="28"/>
-              </w:rPr>
-              <w:t>9 and 5.43</w:t>
-            </w:r>
-            <w:r>
-              <w:rPr>
-                <w:rFonts w:cstheme="minorHAnsi"/>
-                <w:bCs/>
-                <w:sz w:val="28"/>
-                <w:szCs w:val="28"/>
-              </w:rPr>
-              <w:t xml:space="preserve"> of the </w:t>
-            </w:r>
-            <w:hyperlink r:id="rId8" w:history="1">
-              <w:r>
-                <w:rPr>
-                  <w:rStyle w:val="Hyperlink"/>
-                  <w:rFonts w:cstheme="minorHAnsi"/>
-                  <w:bCs/>
-                  <w:sz w:val="28"/>
-                  <w:szCs w:val="28"/>
-                </w:rPr>
-                <w:t>DME API Specification</w:t>
-              </w:r>
-            </w:hyperlink>
-            <w:r>
-              <w:rPr>
-                <w:rFonts w:cstheme="minorHAnsi"/>
-                <w:bCs/>
-                <w:sz w:val="28"/>
-                <w:szCs w:val="28"/>
-              </w:rPr>
-              <w:t>.</w:t>
-            </w:r>
-            <w:r>
-              <w:rPr>
-                <w:rFonts w:cstheme="minorHAnsi"/>
-                <w:bCs/>
-                <w:sz w:val="28"/>
-                <w:szCs w:val="28"/>
-              </w:rPr>
-              <w:t xml:space="preserve"> </w:t>
-            </w:r>
-          </w:p>
-          <w:p>
-            <w:pPr>
               <w:rPr>
                 <w:sz w:val="28"/>
                 <w:szCs w:val="28"/>
@@ -2628,15 +2413,7 @@
                 <w:sz w:val="28"/>
                 <w:szCs w:val="28"/>
               </w:rPr>
-              <w:t xml:space="preserve">n </w:t>
-            </w:r>
-            <w:r>
-              <w:rPr>
-                <w:sz w:val="28"/>
-                <w:szCs w:val="28"/>
-              </w:rPr>
-              <w:lastRenderedPageBreak/>
-              <w:t>error is</w:t>
+              <w:t>n error is</w:t>
             </w:r>
             <w:r>
               <w:rPr>
@@ -2699,6 +2476,7 @@
                 <w:szCs w:val="28"/>
                 <w:u w:val="single"/>
               </w:rPr>
+              <w:lastRenderedPageBreak/>
               <w:t>HPCDATAMGM-1419:</w:t>
             </w:r>
             <w:r>
@@ -2930,7 +2708,6 @@
               </w:rPr>
               <w:t xml:space="preserve"> </w:t>
             </w:r>
-            <w:proofErr w:type="spellStart"/>
             <w:r>
               <w:rPr>
                 <w:i/>
@@ -2940,7 +2717,6 @@
               </w:rPr>
               <w:t>dm_register_directory</w:t>
             </w:r>
-            <w:proofErr w:type="spellEnd"/>
             <w:r>
               <w:rPr>
                 <w:sz w:val="28"/>
@@ -3000,7 +2776,6 @@
               </w:rPr>
               <w:t xml:space="preserve">source directory structure for the </w:t>
             </w:r>
-            <w:proofErr w:type="spellStart"/>
             <w:r>
               <w:rPr>
                 <w:i/>
@@ -3010,7 +2785,6 @@
               </w:rPr>
               <w:t>dm_register_directory</w:t>
             </w:r>
-            <w:proofErr w:type="spellEnd"/>
             <w:r>
               <w:rPr>
                 <w:sz w:val="28"/>
@@ -3241,7 +3015,7 @@
               </w:rPr>
               <w:t xml:space="preserve"> </w:t>
             </w:r>
-            <w:hyperlink r:id="rId9" w:history="1">
+            <w:hyperlink r:id="rId8" w:history="1">
               <w:r>
                 <w:rPr>
                   <w:rStyle w:val="Hyperlink"/>
@@ -3407,7 +3181,7 @@
               </w:rPr>
               <w:t xml:space="preserve">,  visit </w:t>
             </w:r>
-            <w:hyperlink r:id="rId10" w:history="1">
+            <w:hyperlink r:id="rId9" w:history="1">
               <w:r>
                 <w:rPr>
                   <w:rStyle w:val="Hyperlink"/>
@@ -3487,7 +3261,7 @@
                 <w:szCs w:val="28"/>
               </w:rPr>
             </w:pPr>
-            <w:hyperlink r:id="rId11" w:history="1">
+            <w:hyperlink r:id="rId10" w:history="1">
               <w:r>
                 <w:rPr>
                   <w:rStyle w:val="Hyperlink"/>
@@ -3594,6 +3368,7 @@
                 <w:sz w:val="28"/>
                 <w:szCs w:val="28"/>
               </w:rPr>
+              <w:lastRenderedPageBreak/>
               <w:t>==============================================================</w:t>
             </w:r>
           </w:p>
@@ -3681,7 +3456,7 @@
                 <w:szCs w:val="28"/>
               </w:rPr>
             </w:pPr>
-            <w:hyperlink r:id="rId12" w:history="1">
+            <w:hyperlink r:id="rId11" w:history="1">
               <w:r>
                 <w:rPr>
                   <w:rStyle w:val="Hyperlink"/>
@@ -3735,7 +3510,7 @@
                 <w:szCs w:val="28"/>
               </w:rPr>
             </w:pPr>
-            <w:hyperlink r:id="rId13" w:history="1">
+            <w:hyperlink r:id="rId12" w:history="1">
               <w:r>
                 <w:rPr>
                   <w:rStyle w:val="Hyperlink"/>
@@ -3781,7 +3556,7 @@
                 <w:szCs w:val="28"/>
               </w:rPr>
             </w:pPr>
-            <w:hyperlink r:id="rId14" w:history="1">
+            <w:hyperlink r:id="rId13" w:history="1">
               <w:r>
                 <w:rPr>
                   <w:rStyle w:val="Hyperlink"/>
@@ -3810,34 +3585,24 @@
                 <w:szCs w:val="28"/>
               </w:rPr>
             </w:pPr>
-            <w:proofErr w:type="spellStart"/>
-            <w:r>
-              <w:rPr>
-                <w:rFonts w:cstheme="minorHAnsi"/>
-                <w:sz w:val="28"/>
-                <w:szCs w:val="28"/>
-              </w:rPr>
-              <w:t>iRODS</w:t>
-            </w:r>
-            <w:proofErr w:type="spellEnd"/>
-            <w:r>
-              <w:rPr>
-                <w:rFonts w:cstheme="minorHAnsi"/>
-                <w:sz w:val="28"/>
-                <w:szCs w:val="28"/>
-              </w:rPr>
-              <w:t xml:space="preserve"> Open Source Data Management Software home page:</w:t>
-            </w:r>
-          </w:p>
-          <w:p>
-            <w:pPr>
-              <w:rPr>
-                <w:rFonts w:cstheme="minorHAnsi"/>
-                <w:sz w:val="28"/>
-                <w:szCs w:val="28"/>
-              </w:rPr>
-            </w:pPr>
-            <w:hyperlink r:id="rId15" w:history="1">
+            <w:r>
+              <w:rPr>
+                <w:rFonts w:cstheme="minorHAnsi"/>
+                <w:sz w:val="28"/>
+                <w:szCs w:val="28"/>
+              </w:rPr>
+              <w:t>iRODS Open Source Data Management Software home page:</w:t>
+            </w:r>
+          </w:p>
+          <w:p>
+            <w:pPr>
+              <w:rPr>
+                <w:rFonts w:cstheme="minorHAnsi"/>
+                <w:sz w:val="28"/>
+                <w:szCs w:val="28"/>
+              </w:rPr>
+            </w:pPr>
+            <w:hyperlink r:id="rId14" w:history="1">
               <w:r>
                 <w:rPr>
                   <w:rStyle w:val="Hyperlink"/>
@@ -3895,7 +3660,7 @@
                 <w:szCs w:val="28"/>
               </w:rPr>
             </w:pPr>
-            <w:hyperlink r:id="rId16" w:history="1">
+            <w:hyperlink r:id="rId15" w:history="1">
               <w:r>
                 <w:rPr>
                   <w:rStyle w:val="Hyperlink"/>

</xml_diff>